<commit_message>
made the program slightly more user friendly and also added textfiles to store the keys
</commit_message>
<xml_diff>
--- a/Bewerbung.docx
+++ b/Bewerbung.docx
@@ -234,7 +234,7 @@
           <w:sz w:val="28"/>
           <w:szCs w:val="28"/>
         </w:rPr>
-        <w:t>Lehrstelle</w:t>
+        <w:t>Logistiker</w:t>
       </w:r>
       <w:r>
         <w:rPr>
@@ -331,63 +331,84 @@
         </w:rPr>
       </w:pPr>
       <w:r>
-        <w:rPr/>
-      </w:r>
-    </w:p>
-    <w:p>
-      <w:pPr>
-        <w:pStyle w:val="Normal"/>
-        <w:spacing w:before="0" w:after="0"/>
-        <w:rPr>
-          <w:rFonts w:ascii="Calibri" w:hAnsi="Calibri" w:eastAsia="Calibri" w:cs="Calibri"/>
-          <w:sz w:val="20"/>
-          <w:szCs w:val="20"/>
-        </w:rPr>
-      </w:pPr>
-      <w:r>
-        <w:rPr/>
-      </w:r>
-    </w:p>
-    <w:p>
-      <w:pPr>
-        <w:pStyle w:val="Normal"/>
-        <w:spacing w:before="0" w:after="0"/>
-        <w:rPr>
-          <w:rFonts w:ascii="Calibri" w:hAnsi="Calibri" w:eastAsia="Calibri" w:cs="Calibri"/>
-          <w:sz w:val="20"/>
-          <w:szCs w:val="20"/>
-        </w:rPr>
-      </w:pPr>
-      <w:r>
-        <w:rPr/>
-      </w:r>
-    </w:p>
-    <w:p>
-      <w:pPr>
-        <w:pStyle w:val="Normal"/>
-        <w:spacing w:before="0" w:after="0"/>
-        <w:rPr>
-          <w:rFonts w:ascii="Calibri" w:hAnsi="Calibri" w:eastAsia="Calibri" w:cs="Calibri"/>
-          <w:sz w:val="20"/>
-          <w:szCs w:val="20"/>
-        </w:rPr>
-      </w:pPr>
-      <w:r>
-        <w:rPr/>
-      </w:r>
-    </w:p>
-    <w:p>
-      <w:pPr>
-        <w:pStyle w:val="Normal"/>
-        <w:spacing w:before="0" w:after="0"/>
-        <w:rPr>
-          <w:rFonts w:ascii="Calibri" w:hAnsi="Calibri" w:eastAsia="Calibri" w:cs="Calibri"/>
-          <w:sz w:val="20"/>
-          <w:szCs w:val="20"/>
-        </w:rPr>
-      </w:pPr>
-      <w:r>
-        <w:rPr/>
+        <w:rPr>
+          <w:rFonts w:eastAsia="Calibri" w:cs="Calibri" w:ascii="Calibri" w:hAnsi="Calibri"/>
+          <w:sz w:val="20"/>
+          <w:szCs w:val="20"/>
+        </w:rPr>
+      </w:r>
+    </w:p>
+    <w:p>
+      <w:pPr>
+        <w:pStyle w:val="Normal"/>
+        <w:spacing w:before="0" w:after="0"/>
+        <w:rPr>
+          <w:rFonts w:ascii="Calibri" w:hAnsi="Calibri" w:eastAsia="Calibri" w:cs="Calibri"/>
+          <w:sz w:val="20"/>
+          <w:szCs w:val="20"/>
+        </w:rPr>
+      </w:pPr>
+      <w:r>
+        <w:rPr>
+          <w:rFonts w:eastAsia="Calibri" w:cs="Calibri" w:ascii="Calibri" w:hAnsi="Calibri"/>
+          <w:sz w:val="20"/>
+          <w:szCs w:val="20"/>
+        </w:rPr>
+      </w:r>
+    </w:p>
+    <w:p>
+      <w:pPr>
+        <w:pStyle w:val="Normal"/>
+        <w:spacing w:before="0" w:after="0"/>
+        <w:rPr>
+          <w:rFonts w:ascii="Calibri" w:hAnsi="Calibri" w:eastAsia="Calibri" w:cs="Calibri"/>
+          <w:sz w:val="20"/>
+          <w:szCs w:val="20"/>
+        </w:rPr>
+      </w:pPr>
+      <w:r>
+        <w:rPr>
+          <w:rFonts w:eastAsia="Calibri" w:cs="Calibri" w:ascii="Calibri" w:hAnsi="Calibri"/>
+          <w:sz w:val="20"/>
+          <w:szCs w:val="20"/>
+        </w:rPr>
+      </w:r>
+    </w:p>
+    <w:p>
+      <w:pPr>
+        <w:pStyle w:val="Normal"/>
+        <w:spacing w:before="0" w:after="0"/>
+        <w:rPr>
+          <w:rFonts w:ascii="Calibri" w:hAnsi="Calibri" w:eastAsia="Calibri" w:cs="Calibri"/>
+          <w:sz w:val="20"/>
+          <w:szCs w:val="20"/>
+        </w:rPr>
+      </w:pPr>
+      <w:r>
+        <w:rPr>
+          <w:rFonts w:eastAsia="Calibri" w:cs="Calibri" w:ascii="Calibri" w:hAnsi="Calibri"/>
+          <w:sz w:val="20"/>
+          <w:szCs w:val="20"/>
+        </w:rPr>
+        <w:t>sdf’78a’dfuihspdoifhpa98P(CZUP)(SDIFHPKSJDczhd098g’asdfu8››9872371›48/&amp;»ç+ç&amp;z07czdh7p9uhcsDFHAPSDUFHASDsdf’78a’dfuihspdoifhpa98P(CZUP)(SDIFHPKSJDczhd098g’asdfu8››9872371›48/&amp;»ç+ç&amp;z07czdh7p9uhcsDFHAPSDUFHASD</w:t>
+      </w:r>
+    </w:p>
+    <w:p>
+      <w:pPr>
+        <w:pStyle w:val="Normal"/>
+        <w:spacing w:before="0" w:after="0"/>
+        <w:rPr>
+          <w:rFonts w:ascii="Calibri" w:hAnsi="Calibri" w:eastAsia="Calibri" w:cs="Calibri"/>
+          <w:sz w:val="20"/>
+          <w:szCs w:val="20"/>
+        </w:rPr>
+      </w:pPr>
+      <w:r>
+        <w:rPr>
+          <w:rFonts w:eastAsia="Calibri" w:cs="Calibri" w:ascii="Calibri" w:hAnsi="Calibri"/>
+          <w:sz w:val="20"/>
+          <w:szCs w:val="20"/>
+        </w:rPr>
       </w:r>
     </w:p>
     <w:p>
@@ -498,23 +519,7 @@
           <w:sz w:val="20"/>
           <w:szCs w:val="20"/>
         </w:rPr>
-        <w:t>Name</w:t>
-      </w:r>
-      <w:r>
-        <w:rPr>
-          <w:rFonts w:eastAsia="Calibri" w:cs="Calibri" w:ascii="Calibri" w:hAnsi="Calibri"/>
-          <w:sz w:val="20"/>
-          <w:szCs w:val="20"/>
-        </w:rPr>
-        <w:t xml:space="preserve"> </w:t>
-      </w:r>
-      <w:r>
-        <w:rPr>
-          <w:rFonts w:eastAsia="Calibri" w:cs="Calibri" w:ascii="Calibri" w:hAnsi="Calibri"/>
-          <w:sz w:val="20"/>
-          <w:szCs w:val="20"/>
-        </w:rPr>
-        <w:t>Vorname</w:t>
+        <w:t>Name Vorname</w:t>
       </w:r>
     </w:p>
     <w:sectPr>

</xml_diff>